<commit_message>
Commit Finished Independents and Sinn Fein
Finished both parties in Database and have word documents with queries to finish other parties
</commit_message>
<xml_diff>
--- a/supports/QueriesToBuildDB.docx
+++ b/supports/QueriesToBuildDB.docx
@@ -8233,6 +8233,8 @@
             <w:r>
               <w:t xml:space="preserve"> No. 2.}),</w:t>
             </w:r>
+            <w:bookmarkStart w:id="0" w:name="_GoBack"/>
+            <w:bookmarkEnd w:id="0"/>
           </w:p>
         </w:tc>
       </w:tr>
@@ -8241,8 +8243,6 @@
       <w:r>
         <w:fldChar w:fldCharType="end"/>
       </w:r>
-      <w:bookmarkStart w:id="0" w:name="_GoBack"/>
-      <w:bookmarkEnd w:id="0"/>
     </w:p>
     <w:sectPr>
       <w:pgSz w:w="11906" w:h="16838"/>

</xml_diff>